<commit_message>
updated code and report
</commit_message>
<xml_diff>
--- a/practicals/practical2/report/Algorithms_practical2.docx
+++ b/practicals/practical2/report/Algorithms_practical2.docx
@@ -1,312 +1,351 @@
 
 <file path=word/document.xml><?xml version="1.0" encoding="utf-8"?>
-<w:document xmlns:o="urn:schemas-microsoft-com:office:office" xmlns:r="http://schemas.openxmlformats.org/officeDocument/2006/relationships" xmlns:v="urn:schemas-microsoft-com:vml" xmlns:w="http://schemas.openxmlformats.org/wordprocessingml/2006/main" xmlns:w10="urn:schemas-microsoft-com:office:word" xmlns:wp="http://schemas.openxmlformats.org/drawingml/2006/wordprocessingDrawing" xmlns:wps="http://schemas.microsoft.com/office/word/2010/wordprocessingShape" xmlns:wpg="http://schemas.microsoft.com/office/word/2010/wordprocessingGroup" xmlns:mc="http://schemas.openxmlformats.org/markup-compatibility/2006" xmlns:wp14="http://schemas.microsoft.com/office/word/2010/wordprocessingDrawing" xmlns:w14="http://schemas.microsoft.com/office/word/2010/wordml" mc:Ignorable="w14 wp14">
+<w:document xmlns:wpc="http://schemas.microsoft.com/office/word/2010/wordprocessingCanvas" xmlns:cx="http://schemas.microsoft.com/office/drawing/2014/chartex" xmlns:cx1="http://schemas.microsoft.com/office/drawing/2015/9/8/chartex" xmlns:cx2="http://schemas.microsoft.com/office/drawing/2015/10/21/chartex" xmlns:cx3="http://schemas.microsoft.com/office/drawing/2016/5/9/chartex" xmlns:cx4="http://schemas.microsoft.com/office/drawing/2016/5/10/chartex" xmlns:cx5="http://schemas.microsoft.com/office/drawing/2016/5/11/chartex" xmlns:cx6="http://schemas.microsoft.com/office/drawing/2016/5/12/chartex" xmlns:cx7="http://schemas.microsoft.com/office/drawing/2016/5/13/chartex" xmlns:cx8="http://schemas.microsoft.com/office/drawing/2016/5/14/chartex" xmlns:mc="http://schemas.openxmlformats.org/markup-compatibility/2006" xmlns:aink="http://schemas.microsoft.com/office/drawing/2016/ink" xmlns:am3d="http://schemas.microsoft.com/office/drawing/2017/model3d" xmlns:o="urn:schemas-microsoft-com:office:office" xmlns:r="http://schemas.openxmlformats.org/officeDocument/2006/relationships" xmlns:m="http://schemas.openxmlformats.org/officeDocument/2006/math" xmlns:v="urn:schemas-microsoft-com:vml" xmlns:wp14="http://schemas.microsoft.com/office/word/2010/wordprocessingDrawing" xmlns:wp="http://schemas.openxmlformats.org/drawingml/2006/wordprocessingDrawing" xmlns:w10="urn:schemas-microsoft-com:office:word" xmlns:w="http://schemas.openxmlformats.org/wordprocessingml/2006/main" xmlns:w14="http://schemas.microsoft.com/office/word/2010/wordml" xmlns:w15="http://schemas.microsoft.com/office/word/2012/wordml" xmlns:w16cid="http://schemas.microsoft.com/office/word/2016/wordml/cid" xmlns:w16se="http://schemas.microsoft.com/office/word/2015/wordml/symex" xmlns:wpg="http://schemas.microsoft.com/office/word/2010/wordprocessingGroup" xmlns:wpi="http://schemas.microsoft.com/office/word/2010/wordprocessingInk" xmlns:wne="http://schemas.microsoft.com/office/word/2006/wordml" xmlns:wps="http://schemas.microsoft.com/office/word/2010/wordprocessingShape" mc:Ignorable="w14 w15 w16se w16cid wp14">
   <w:body>
     <w:p>
       <w:pPr>
-        <w:pStyle w:val="Heading1"/>
-        <w:spacing w:before="240" w:after="0"/>
+        <w:pStyle w:val="Kop1"/>
         <w:jc w:val="center"/>
-        <w:rPr/>
-      </w:pPr>
-      <w:r>
-        <w:rPr/>
-        <w:t xml:space="preserve">Solving the </w:t>
-      </w:r>
-      <w:r>
-        <w:rPr/>
-        <w:t xml:space="preserve">Actor Actress Matching </w:t>
-      </w:r>
-      <w:r>
-        <w:rPr/>
-        <w:t>problem</w:t>
-      </w:r>
-    </w:p>
-    <w:p>
-      <w:pPr>
-        <w:pStyle w:val="Heading3"/>
+      </w:pPr>
+      <w:r>
+        <w:t>Solving the Actor Actress Matching problem</w:t>
+      </w:r>
+    </w:p>
+    <w:p>
+      <w:pPr>
+        <w:pStyle w:val="Kop3"/>
         <w:jc w:val="center"/>
         <w:rPr>
           <w:lang w:val="nl-NL"/>
         </w:rPr>
       </w:pPr>
+      <w:proofErr w:type="spellStart"/>
       <w:r>
         <w:rPr>
           <w:lang w:val="nl-NL"/>
         </w:rPr>
-        <w:t>Dibran Dokter s1047390 &amp; Marnix Lukasse s1047400</w:t>
-      </w:r>
-    </w:p>
-    <w:p>
-      <w:pPr>
-        <w:pStyle w:val="Normal"/>
-        <w:rPr/>
-      </w:pPr>
-      <w:r>
-        <w:rPr/>
-        <w:t xml:space="preserve">This is our report for the </w:t>
-      </w:r>
-      <w:r>
-        <w:rPr/>
-        <w:t>second</w:t>
-      </w:r>
-      <w:r>
-        <w:rPr/>
-        <w:t xml:space="preserve"> algorithms and data structures practical assignment. We wrote our program in C++ since that is the language we are most experienced with.</w:t>
-      </w:r>
-    </w:p>
-    <w:p>
-      <w:pPr>
-        <w:pStyle w:val="Normal"/>
-        <w:rPr/>
-      </w:pPr>
-      <w:r>
-        <w:rPr/>
-        <w:t xml:space="preserve">In our paper we first go into the algorithm and its correctness. This part is broken up into the main parts of the algorithm. Namely the </w:t>
-      </w:r>
-      <w:r>
-        <w:rPr/>
-        <w:t xml:space="preserve">reading of the input and some checks, </w:t>
-      </w:r>
-      <w:r>
-        <w:rPr/>
-        <w:t xml:space="preserve">finding of the clusters </w:t>
-      </w:r>
-      <w:r>
-        <w:rPr/>
-        <w:t xml:space="preserve">in the input and finding the perfect matching in the clusters. </w:t>
-      </w:r>
-      <w:r>
-        <w:rPr/>
-        <w:t>In each of these parts we will talk about how the algorithm works and prove its correctness. After this this part we go into the complexity of our algorithm.</w:t>
-      </w:r>
-    </w:p>
-    <w:p>
-      <w:pPr>
-        <w:pStyle w:val="Heading1"/>
-        <w:rPr/>
-      </w:pPr>
-      <w:r>
-        <w:rPr/>
-        <w:t>Algorithm and Correctness</w:t>
-      </w:r>
-    </w:p>
-    <w:p>
-      <w:pPr>
-        <w:pStyle w:val="Normal"/>
-        <w:rPr/>
-      </w:pPr>
-      <w:r>
-        <w:rPr/>
-        <w:t xml:space="preserve">First we will go into the explanation of our algorithm. We begin by reading in the input, we first read the number of </w:t>
-      </w:r>
-      <w:r>
-        <w:rPr/>
-        <w:t>actors/actresses</w:t>
-      </w:r>
-      <w:r>
-        <w:rPr/>
-        <w:t xml:space="preserve"> </w:t>
-      </w:r>
-      <w:r>
-        <w:rPr/>
-        <w:t>and movies</w:t>
-      </w:r>
-      <w:r>
-        <w:rPr/>
-        <w:t>. After this we couple the nodes with their neighbours using a</w:t>
-      </w:r>
-      <w:r>
-        <w:rPr/>
-        <w:t>n unordered map</w:t>
-      </w:r>
-      <w:r>
-        <w:rPr/>
-        <w:t xml:space="preserve"> of pointers. So node A gets a pointer to node B and the other way around. After we have read the input and created our node list we start working towards the solution.</w:t>
-      </w:r>
-    </w:p>
-    <w:p>
-      <w:pPr>
-        <w:pStyle w:val="Heading3"/>
-        <w:rPr/>
-      </w:pPr>
-      <w:r>
-        <w:rPr/>
-        <w:t>Basic checks</w:t>
-      </w:r>
-    </w:p>
-    <w:p>
-      <w:pPr>
-        <w:pStyle w:val="TextBody"/>
-        <w:rPr/>
-      </w:pPr>
-      <w:r>
-        <w:rPr/>
-        <w:t xml:space="preserve">Before we go on to the rest of the algorithm we first do some basic checks to make sure we do not already have the solution. </w:t>
-      </w:r>
-    </w:p>
-    <w:p>
-      <w:pPr>
-        <w:pStyle w:val="TextBody"/>
-        <w:rPr/>
-      </w:pPr>
-      <w:r>
-        <w:rPr/>
-        <w:t xml:space="preserve">First we check that every node has a neighbour of the opposite gender. If this is not the case, then Veronique always wins. In the case that a woman has no male neighbours she always wins since she can pick that woman as a starting node and no males can be chosen. In the case that a male has no female neighbours then Veronique still wins since she can choose the moves that leads to one of the male neighbours of that node, </w:t>
-      </w:r>
-    </w:p>
-    <w:p>
-      <w:pPr>
-        <w:pStyle w:val="TextBody"/>
-        <w:rPr/>
-      </w:pPr>
-      <w:r>
-        <w:rPr/>
-        <w:t>After this we find all the clusters in the input, as explained below.</w:t>
-      </w:r>
-    </w:p>
-    <w:p>
-      <w:pPr>
-        <w:pStyle w:val="Heading3"/>
-        <w:rPr/>
-      </w:pPr>
-      <w:r>
-        <w:rPr/>
-        <w:t>Finding the clusters</w:t>
-      </w:r>
-    </w:p>
-    <w:p>
-      <w:pPr>
-        <w:pStyle w:val="Normal"/>
-        <w:rPr/>
-      </w:pPr>
-      <w:r>
-        <w:rPr/>
-        <w:t>Our first step is to put the nodes into clusters if they are connected. We do this by creating a list of booleans to check whether a node has already been added to a cluster or not. Then we find all the neighbours for every node and add them to the cluster and flag them as seen, we do this recursively for all the neighbours of the node. This comes down to using breadth-first search to discover all the nodes and putting them into a cluster. We do this for every node while checking if the node has not yet been added to a cluster. This results in a list of all the clusters.</w:t>
-      </w:r>
-    </w:p>
-    <w:p>
-      <w:pPr>
-        <w:pStyle w:val="Heading3"/>
-        <w:rPr/>
-      </w:pPr>
-      <w:r>
-        <w:rPr/>
-        <w:t>Checking for perfect matching</w:t>
-      </w:r>
-    </w:p>
-    <w:p>
-      <w:pPr>
-        <w:pStyle w:val="TextBody"/>
-        <w:rPr/>
-      </w:pPr>
-      <w:r>
-        <w:rPr/>
-        <w:t>We know that veronique wins when there is no perfect matching, since then Veronique can play in such a way that she chooses a node that has no matching.</w:t>
-      </w:r>
-    </w:p>
-    <w:p>
-      <w:pPr>
-        <w:pStyle w:val="TextBody"/>
-        <w:rPr/>
-      </w:pPr>
-      <w:r>
-        <w:rPr/>
-        <w:t>To find out whether Mark wins we need to find out whether every cluster in the input has a perfect matching.</w:t>
-      </w:r>
-    </w:p>
-    <w:p>
-      <w:pPr>
-        <w:pStyle w:val="Heading1"/>
-        <w:rPr/>
-      </w:pPr>
-      <w:r>
-        <w:rPr/>
-        <w:t>Complexity</w:t>
-      </w:r>
-    </w:p>
-    <w:p>
-      <w:pPr>
-        <w:pStyle w:val="TextBody"/>
-        <w:rPr/>
-      </w:pPr>
-      <w:r>
-        <w:rPr/>
-        <w:t xml:space="preserve">For this algorithm we have found the complexity by looking at every part of the algorithm and determining the time complexity for that part. For this algorithm we first have to read the input, and then we find the clusters </w:t>
-      </w:r>
-      <w:r>
-        <w:rPr/>
-        <w:t>and check for a perfect matching in all clusters.</w:t>
-      </w:r>
-      <w:r>
-        <w:rPr/>
-        <w:t xml:space="preserve"> After this we </w:t>
-      </w:r>
-      <w:r>
-        <w:rPr/>
-        <w:t>have found the solution</w:t>
-      </w:r>
-      <w:r>
-        <w:rPr/>
-        <w:t>.</w:t>
-      </w:r>
-    </w:p>
-    <w:p>
-      <w:pPr>
-        <w:pStyle w:val="TextBody"/>
-        <w:rPr/>
-      </w:pPr>
-      <w:r>
-        <w:rPr/>
-        <w:t>Reading the input takes O(|E|) time since we need to connect all the nodes and thus need to do something for every edge in the input. We then have to create a number of vertices, that procedure is O(|V|). Finding the clusters takes O(|V|+|E|) since we run breadth-first search, which has a time complexity of O(|V| + |E|) for every cluster. We mark every node that we have added to a cluster as seen and ignore it if we see it again. Because of this we never handle a node twice. This gives us a time complexity for O(|V|+|E|). Finding the longest path takes O(|V|+|E|) since we run breadth-first search again only for</w:t>
+        <w:t>Dibran</w:t>
+      </w:r>
+      <w:proofErr w:type="spellEnd"/>
+      <w:r>
+        <w:rPr>
+          <w:lang w:val="nl-NL"/>
+        </w:rPr>
+        <w:t xml:space="preserve"> Dokter s1047390 &amp; Marnix Lukasse s1047400</w:t>
+      </w:r>
+      <w:r>
+        <w:rPr>
+          <w:lang w:val="nl-NL"/>
+        </w:rPr>
+        <w:br/>
+      </w:r>
+    </w:p>
+    <w:p>
+      <w:r>
+        <w:t>This is our report for the second algorithms and data structures practical assignment. We wrote our program in C++ since that is the language we are most experienced with.</w:t>
+      </w:r>
+      <w:r>
+        <w:t xml:space="preserve"> We did not implement the additional part 2 of this assignment, so the report will only talk about part 1.</w:t>
+      </w:r>
+    </w:p>
+    <w:p>
+      <w:r>
+        <w:t>In our paper we first go into the algorithm and its correctness. This part is broken up into the main parts of the algorithm. Namely the reading of the input and some checks, finding of the clusters in the input and finding the perfect matching in the clusters. In each of these parts we will talk about how the algorithm works and</w:t>
       </w:r>
       <w:bookmarkStart w:id="0" w:name="_GoBack"/>
       <w:bookmarkEnd w:id="0"/>
       <w:r>
-        <w:rPr/>
-        <w:t xml:space="preserve"> two nodes in the cluster.</w:t>
-        <w:br/>
-        <w:br/>
-        <w:t>When we have this info we only need to find the solution as described under the heading “finding the solution”. This part of the algorithm shouldn’t take long, the complexity depends on the number of clusters. In worst case scenario where almost all clusters only contain a single node, the complexity approaches O(|V|).</w:t>
-      </w:r>
-    </w:p>
-    <w:p>
-      <w:pPr>
-        <w:pStyle w:val="TextBody"/>
-        <w:rPr/>
-      </w:pPr>
-      <w:r>
-        <w:rPr/>
-        <w:t>In general this gives us the complexity of O(|V| + |E|) for the entire algorithm, which is linear time.</w:t>
-      </w:r>
-    </w:p>
-    <w:p>
-      <w:pPr>
-        <w:pStyle w:val="TextBody"/>
-        <w:spacing w:lineRule="auto" w:line="276" w:before="0" w:after="140"/>
-        <w:rPr/>
-      </w:pPr>
-      <w:r>
-        <w:rPr/>
-        <w:t>This complexity is assuming that we can access values in constant time. The access time depends on the data structure that is used for running breadth-first search. At first we used a map and a set, as those are ordered structures they gave us the access performance of O(log n). We noticed that this was a performance bottleneck, so we later substituted the use of those structures with an array. This gives accessing indices a time complexity of O(1).</w:t>
-      </w:r>
+        <w:t xml:space="preserve"> its correctness. After this this part we go into the complexity of our algorithm.</w:t>
+      </w:r>
+    </w:p>
+    <w:p>
+      <w:pPr>
+        <w:pStyle w:val="Kop1"/>
+      </w:pPr>
+      <w:r>
+        <w:t>Algorithm and Correctness</w:t>
+      </w:r>
+    </w:p>
+    <w:p>
+      <w:r>
+        <w:t>First we will go into the explanation of our algorithm. We begin by reading in the input, we first read the number of actors/actresses and movies. After this we couple the nodes with their neighbours using an unordered map of pointers. So node A gets a pointer to node B and the other way around. After we have read the input and created our node list we start working towards the solution.</w:t>
+      </w:r>
+    </w:p>
+    <w:p>
+      <w:r>
+        <w:t>We chose not to make connections between actors, or between actresses. The reason for this</w:t>
+      </w:r>
+      <w:r>
+        <w:t xml:space="preserve"> is that for a ‘move’ in the described game, one must name someone of the opposite gender. This makes it so that a male is called for example, then a female then a male and so on. This means that moves/transitions from actor to actor are just useless, as in the game such a move would be considered illegal. The result is that all actors can only be linked to actresses, and actresses can only be linked to actors.</w:t>
+      </w:r>
+    </w:p>
+    <w:p>
+      <w:pPr>
+        <w:pStyle w:val="Kop3"/>
+      </w:pPr>
+      <w:r>
+        <w:t>Basic check</w:t>
+      </w:r>
+    </w:p>
+    <w:p>
+      <w:pPr>
+        <w:pStyle w:val="Plattetekst"/>
+      </w:pPr>
+      <w:r>
+        <w:t xml:space="preserve">Before we go on to the rest of the algorithm we first do some basic checks to make sure we do not already have the solution. </w:t>
+      </w:r>
+      <w:r>
+        <w:t>There are namely multiple cases, where we can determine the outcome pretty easily.</w:t>
+      </w:r>
+    </w:p>
+    <w:p>
+      <w:pPr>
+        <w:pStyle w:val="Plattetekst"/>
+      </w:pPr>
+      <w:r>
+        <w:t>First we check that every node has a</w:t>
+      </w:r>
+      <w:r>
+        <w:t>t least one</w:t>
+      </w:r>
+      <w:r>
+        <w:t xml:space="preserve"> neighbour of the opposite gender. If this is not the case, </w:t>
+      </w:r>
+      <w:r>
+        <w:t>we already know the answer:</w:t>
+      </w:r>
+      <w:r>
+        <w:t xml:space="preserve"> Veronique wins.</w:t>
+      </w:r>
+      <w:r>
+        <w:t xml:space="preserve"> If there is a node without a neighbour of opposite gender, it could be a node corresponding to an actress.</w:t>
+      </w:r>
+      <w:r>
+        <w:t xml:space="preserve"> In that case Veronique would just pick that actress to start with, leaving no actors to name for Mark so she wins. In the other case, if there is an isolated node which corresponds to a actor: In that case there must exist another cluster with more actresses then actors (3 actresses 2 actors for example). Veronique can choose to play that cluster, and will always win as there are more actresses to name then there are actors.</w:t>
+      </w:r>
+    </w:p>
+    <w:p>
+      <w:pPr>
+        <w:pStyle w:val="Kop3"/>
+      </w:pPr>
+      <w:r>
+        <w:lastRenderedPageBreak/>
+        <w:t>Finding the clusters</w:t>
+      </w:r>
+    </w:p>
+    <w:p>
+      <w:r>
+        <w:t>After this first basic check, we go on to</w:t>
+      </w:r>
+      <w:r>
+        <w:t xml:space="preserve"> put the nodes into clusters if they are connected. We do this by creating a list of </w:t>
+      </w:r>
+      <w:proofErr w:type="spellStart"/>
+      <w:r>
+        <w:t>booleans</w:t>
+      </w:r>
+      <w:proofErr w:type="spellEnd"/>
+      <w:r>
+        <w:t xml:space="preserve"> to check whether a node has already been added to a cluster or not. Then we find all the neighbours for every node and add them to the cluster and flag them as seen, we do this recursively for all the neighbours of the node. This comes down to using breadth-first search to discover all the nodes and putting them into a cluster. We do this for every node while checking if the node has not yet been added to a cluster. This results in a list of all the clusters.</w:t>
+      </w:r>
+    </w:p>
+    <w:p>
+      <w:r>
+        <w:t>After this procedure, we do another check. During the finding of clusters, we keep track of the number of male/female nodes we add to the cluster. We do this, so after a cluster is completed we are able to say whether the cluster is balanced or not. With balanced we mean, just as many nodes corresponding to actors as there are nodes corresponding to actresses. If for any of the given clusters we find that it is not balanced, we already know the answer: Veronique wins. The reasoning behind is the same as described at the check for isolated nodes (no opposite gender neighbours). Any cluster with more females then males, Veronique can play that cluster and wins it.</w:t>
+      </w:r>
+    </w:p>
+    <w:p>
+      <w:pPr>
+        <w:pStyle w:val="Kop3"/>
+      </w:pPr>
+      <w:r>
+        <w:t>Checking for perfect matching</w:t>
+      </w:r>
+    </w:p>
+    <w:p>
+      <w:pPr>
+        <w:pStyle w:val="Plattetekst"/>
+      </w:pPr>
+      <w:r>
+        <w:t>If our algorithm survived both these checks (that is, we have only balanced clusters) we need to check if the clusters have perfect matching. When our bipartite graph has a perfect matching, with lets say actresses on the left side and actors on the right side</w:t>
+      </w:r>
+      <w:r>
+        <w:t xml:space="preserve">, a longest path must start on the left side (Veronique starts) and it must end on the right side. This means that Mark would win that cluster, as he is the last to name a node/actor of the right side in the graph. </w:t>
+      </w:r>
+      <w:r>
+        <w:t xml:space="preserve">We know that </w:t>
+      </w:r>
+      <w:r>
+        <w:t>V</w:t>
+      </w:r>
+      <w:r>
+        <w:t>eronique wins when there is no perfect matching, since then Veronique can play in such a way that she chooses a node that has no matching.</w:t>
+      </w:r>
+      <w:r>
+        <w:t xml:space="preserve"> We use the Hopcroft-Karp algorithm for determining if a bipartite graph has a perfect matching.</w:t>
+      </w:r>
+    </w:p>
+    <w:p>
+      <w:pPr>
+        <w:pStyle w:val="Plattetekst"/>
+      </w:pPr>
+      <w:r>
+        <w:t>To summarize: If and only if every cluster is balanced and has a perfect matching, Mark wins. In any other case, Veronique is able to take advantage of the asymmetry and play in such a way that she wins guaranteed. So to</w:t>
+      </w:r>
+      <w:r>
+        <w:t xml:space="preserve"> find out whether Mark wins we need to find out whether every cluster has a perfect matching.</w:t>
+      </w:r>
+    </w:p>
+    <w:p>
+      <w:pPr>
+        <w:pStyle w:val="Kop1"/>
+      </w:pPr>
+      <w:r>
+        <w:t>Complexity</w:t>
+      </w:r>
+    </w:p>
+    <w:p>
+      <w:pPr>
+        <w:pStyle w:val="Plattetekst"/>
+      </w:pPr>
+      <w:r>
+        <w:t>For this algorithm we have found the complexity by looking at every part of the algorithm and determining the time complexity for that part. For this algorithm we first have to read the input, and then we find the clusters and check for a perfect matching in all clusters. After this we have found the solution.</w:t>
+      </w:r>
+    </w:p>
+    <w:p>
+      <w:pPr>
+        <w:pStyle w:val="Plattetekst"/>
+      </w:pPr>
+      <w:r>
+        <w:t xml:space="preserve">Processing </w:t>
+      </w:r>
+      <w:r>
+        <w:t>the input takes O(</w:t>
+      </w:r>
+      <w:r>
+        <w:t>|V| + |E|</w:t>
+      </w:r>
+      <w:r>
+        <w:t xml:space="preserve">) time since we need to </w:t>
+      </w:r>
+      <w:r>
+        <w:t xml:space="preserve">create the actor/actress objects, and then add the edges between them as listed in the input file. We use an unordered map in this procedure, which has </w:t>
+      </w:r>
+      <w:proofErr w:type="spellStart"/>
+      <w:r>
+        <w:t>a</w:t>
+      </w:r>
+      <w:proofErr w:type="spellEnd"/>
+      <w:r>
+        <w:t xml:space="preserve"> insert/look-up time of constant time.</w:t>
+      </w:r>
+      <w:r>
+        <w:t xml:space="preserve"> Finding the clusters takes O(|V|+|E|) since we run breadth-first search, which has a time complexity </w:t>
+      </w:r>
+      <w:r>
+        <w:lastRenderedPageBreak/>
+        <w:t xml:space="preserve">of O(|V| + |E|) for every cluster. We mark every node that we have added to a cluster as seen and ignore it if we see it again. Because of this we never handle a node twice. </w:t>
+      </w:r>
+    </w:p>
+    <w:p>
+      <w:pPr>
+        <w:pStyle w:val="Plattetekst"/>
+        <w:rPr>
+          <w:rFonts w:ascii="Calibri" w:hAnsi="Calibri" w:cs="Calibri"/>
+        </w:rPr>
+      </w:pPr>
+      <w:r>
+        <w:t>O</w:t>
+      </w:r>
+      <w:r>
+        <w:t>ur last main procedure is running the Hopcroft-Karp algorithm. This algorithm is well-known, and has a complexity of O(|E</w:t>
+      </w:r>
+      <w:r>
+        <w:rPr>
+          <w:rFonts w:ascii="Calibri" w:hAnsi="Calibri" w:cs="Calibri"/>
+        </w:rPr>
+        <w:t>|</w:t>
+      </w:r>
+      <w:r>
+        <w:rPr>
+          <w:rFonts w:ascii="Calibri" w:hAnsi="Calibri" w:cs="Calibri"/>
+          <w:color w:val="222222"/>
+          <w:shd w:val="clear" w:color="auto" w:fill="FFFFFF"/>
+        </w:rPr>
+        <w:t xml:space="preserve">√v). This </w:t>
+      </w:r>
+      <w:r>
+        <w:rPr>
+          <w:rFonts w:ascii="Calibri" w:hAnsi="Calibri" w:cs="Calibri"/>
+          <w:color w:val="222222"/>
+          <w:shd w:val="clear" w:color="auto" w:fill="FFFFFF"/>
+        </w:rPr>
+        <w:t>procedure has</w:t>
+      </w:r>
+      <w:r>
+        <w:rPr>
+          <w:rFonts w:ascii="Calibri" w:hAnsi="Calibri" w:cs="Calibri"/>
+          <w:color w:val="222222"/>
+          <w:shd w:val="clear" w:color="auto" w:fill="FFFFFF"/>
+        </w:rPr>
+        <w:t xml:space="preserve"> the highest complexity in </w:t>
+      </w:r>
+      <w:r>
+        <w:rPr>
+          <w:rFonts w:ascii="Calibri" w:hAnsi="Calibri" w:cs="Calibri"/>
+          <w:color w:val="222222"/>
+          <w:shd w:val="clear" w:color="auto" w:fill="FFFFFF"/>
+        </w:rPr>
+        <w:t xml:space="preserve">our approach, it’s the bottleneck. Therefore our overall complexity is equal to this: </w:t>
+      </w:r>
+      <w:r>
+        <w:t>O(|E</w:t>
+      </w:r>
+      <w:r>
+        <w:rPr>
+          <w:rFonts w:ascii="Calibri" w:hAnsi="Calibri" w:cs="Calibri"/>
+        </w:rPr>
+        <w:t>|</w:t>
+      </w:r>
+      <w:r>
+        <w:rPr>
+          <w:rFonts w:ascii="Calibri" w:hAnsi="Calibri" w:cs="Calibri"/>
+          <w:color w:val="222222"/>
+          <w:shd w:val="clear" w:color="auto" w:fill="FFFFFF"/>
+        </w:rPr>
+        <w:t>√v)</w:t>
+      </w:r>
+      <w:r>
+        <w:rPr>
+          <w:rFonts w:ascii="Calibri" w:hAnsi="Calibri" w:cs="Calibri"/>
+          <w:color w:val="222222"/>
+          <w:shd w:val="clear" w:color="auto" w:fill="FFFFFF"/>
+        </w:rPr>
+        <w:t>.</w:t>
+      </w:r>
+    </w:p>
+    <w:p>
+      <w:pPr>
+        <w:pStyle w:val="Plattetekst"/>
+      </w:pPr>
     </w:p>
     <w:sectPr>
-      <w:type w:val="nextPage"/>
       <w:pgSz w:w="11906" w:h="16838"/>
-      <w:pgMar w:left="1417" w:right="1417" w:header="0" w:top="1417" w:footer="0" w:bottom="1417" w:gutter="0"/>
-      <w:pgNumType w:fmt="decimal"/>
-      <w:formProt w:val="false"/>
-      <w:textDirection w:val="lrTb"/>
-      <w:docGrid w:type="default" w:linePitch="360" w:charSpace="4096"/>
+      <w:pgMar w:top="1417" w:right="1417" w:bottom="1417" w:left="1417" w:header="0" w:footer="0" w:gutter="0"/>
+      <w:cols w:space="708"/>
+      <w:formProt w:val="0"/>
+      <w:docGrid w:linePitch="360" w:charSpace="4096"/>
     </w:sectPr>
   </w:body>
 </w:document>
 </file>
 
 <file path=word/numbering.xml><?xml version="1.0" encoding="utf-8"?>
-<w:numbering xmlns:w="http://schemas.openxmlformats.org/wordprocessingml/2006/main" xmlns:o="urn:schemas-microsoft-com:office:office" xmlns:r="http://schemas.openxmlformats.org/officeDocument/2006/relationships" xmlns:v="urn:schemas-microsoft-com:vml">
-  <w:abstractNum w:abstractNumId="1">
+<w:numbering xmlns:wpc="http://schemas.microsoft.com/office/word/2010/wordprocessingCanvas" xmlns:cx="http://schemas.microsoft.com/office/drawing/2014/chartex" xmlns:cx1="http://schemas.microsoft.com/office/drawing/2015/9/8/chartex" xmlns:cx2="http://schemas.microsoft.com/office/drawing/2015/10/21/chartex" xmlns:cx3="http://schemas.microsoft.com/office/drawing/2016/5/9/chartex" xmlns:cx4="http://schemas.microsoft.com/office/drawing/2016/5/10/chartex" xmlns:cx5="http://schemas.microsoft.com/office/drawing/2016/5/11/chartex" xmlns:cx6="http://schemas.microsoft.com/office/drawing/2016/5/12/chartex" xmlns:cx7="http://schemas.microsoft.com/office/drawing/2016/5/13/chartex" xmlns:cx8="http://schemas.microsoft.com/office/drawing/2016/5/14/chartex" xmlns:mc="http://schemas.openxmlformats.org/markup-compatibility/2006" xmlns:aink="http://schemas.microsoft.com/office/drawing/2016/ink" xmlns:am3d="http://schemas.microsoft.com/office/drawing/2017/model3d" xmlns:o="urn:schemas-microsoft-com:office:office" xmlns:r="http://schemas.openxmlformats.org/officeDocument/2006/relationships" xmlns:m="http://schemas.openxmlformats.org/officeDocument/2006/math" xmlns:v="urn:schemas-microsoft-com:vml" xmlns:wp14="http://schemas.microsoft.com/office/word/2010/wordprocessingDrawing" xmlns:wp="http://schemas.openxmlformats.org/drawingml/2006/wordprocessingDrawing" xmlns:w10="urn:schemas-microsoft-com:office:word" xmlns:w="http://schemas.openxmlformats.org/wordprocessingml/2006/main" xmlns:w14="http://schemas.microsoft.com/office/word/2010/wordml" xmlns:w15="http://schemas.microsoft.com/office/word/2012/wordml" xmlns:w16cid="http://schemas.microsoft.com/office/word/2016/wordml/cid" xmlns:w16se="http://schemas.microsoft.com/office/word/2015/wordml/symex" xmlns:wpg="http://schemas.microsoft.com/office/word/2010/wordprocessingGroup" xmlns:wpi="http://schemas.microsoft.com/office/word/2010/wordprocessingInk" xmlns:wne="http://schemas.microsoft.com/office/word/2006/wordml" xmlns:wps="http://schemas.microsoft.com/office/word/2010/wordprocessingShape" mc:Ignorable="w14 w15 w16se w16cid wp14">
+  <w:abstractNum w:abstractNumId="0" w15:restartNumberingAfterBreak="0">
+    <w:nsid w:val="2662310E"/>
+    <w:multiLevelType w:val="multilevel"/>
+    <w:tmpl w:val="3E52636C"/>
     <w:lvl w:ilvl="0">
       <w:start w:val="1"/>
       <w:numFmt w:val="none"/>
@@ -314,7 +353,7 @@
       <w:lvlText w:val=""/>
       <w:lvlJc w:val="left"/>
       <w:pPr>
-        <w:ind w:left="0" w:hanging="0"/>
+        <w:ind w:left="0" w:firstLine="0"/>
       </w:pPr>
     </w:lvl>
     <w:lvl w:ilvl="1">
@@ -324,7 +363,7 @@
       <w:lvlText w:val=""/>
       <w:lvlJc w:val="left"/>
       <w:pPr>
-        <w:ind w:left="0" w:hanging="0"/>
+        <w:ind w:left="0" w:firstLine="0"/>
       </w:pPr>
     </w:lvl>
     <w:lvl w:ilvl="2">
@@ -334,18 +373,18 @@
       <w:lvlText w:val=""/>
       <w:lvlJc w:val="left"/>
       <w:pPr>
-        <w:ind w:left="0" w:hanging="0"/>
+        <w:ind w:left="0" w:firstLine="0"/>
       </w:pPr>
     </w:lvl>
     <w:lvl w:ilvl="3">
       <w:start w:val="1"/>
-      <w:pStyle w:val="Heading4"/>
       <w:numFmt w:val="none"/>
+      <w:pStyle w:val="Kop4"/>
       <w:suff w:val="nothing"/>
       <w:lvlText w:val=""/>
       <w:lvlJc w:val="left"/>
       <w:pPr>
-        <w:ind w:left="0" w:hanging="0"/>
+        <w:ind w:left="0" w:firstLine="0"/>
       </w:pPr>
     </w:lvl>
     <w:lvl w:ilvl="4">
@@ -355,7 +394,7 @@
       <w:lvlText w:val=""/>
       <w:lvlJc w:val="left"/>
       <w:pPr>
-        <w:ind w:left="0" w:hanging="0"/>
+        <w:ind w:left="0" w:firstLine="0"/>
       </w:pPr>
     </w:lvl>
     <w:lvl w:ilvl="5">
@@ -365,7 +404,7 @@
       <w:lvlText w:val=""/>
       <w:lvlJc w:val="left"/>
       <w:pPr>
-        <w:ind w:left="0" w:hanging="0"/>
+        <w:ind w:left="0" w:firstLine="0"/>
       </w:pPr>
     </w:lvl>
     <w:lvl w:ilvl="6">
@@ -375,7 +414,7 @@
       <w:lvlText w:val=""/>
       <w:lvlJc w:val="left"/>
       <w:pPr>
-        <w:ind w:left="0" w:hanging="0"/>
+        <w:ind w:left="0" w:firstLine="0"/>
       </w:pPr>
     </w:lvl>
     <w:lvl w:ilvl="7">
@@ -385,7 +424,7 @@
       <w:lvlText w:val=""/>
       <w:lvlJc w:val="left"/>
       <w:pPr>
-        <w:ind w:left="0" w:hanging="0"/>
+        <w:ind w:left="0" w:firstLine="0"/>
       </w:pPr>
     </w:lvl>
     <w:lvl w:ilvl="8">
@@ -395,41 +434,39 @@
       <w:lvlText w:val=""/>
       <w:lvlJc w:val="left"/>
       <w:pPr>
-        <w:ind w:left="0" w:hanging="0"/>
+        <w:ind w:left="0" w:firstLine="0"/>
       </w:pPr>
     </w:lvl>
   </w:abstractNum>
   <w:num w:numId="1">
-    <w:abstractNumId w:val="1"/>
+    <w:abstractNumId w:val="0"/>
   </w:num>
 </w:numbering>
 </file>
 
 <file path=word/styles.xml><?xml version="1.0" encoding="utf-8"?>
-<w:styles xmlns:w="http://schemas.openxmlformats.org/wordprocessingml/2006/main" xmlns:w14="http://schemas.microsoft.com/office/word/2010/wordml" xmlns:mc="http://schemas.openxmlformats.org/markup-compatibility/2006" mc:Ignorable="w14">
+<w:styles xmlns:mc="http://schemas.openxmlformats.org/markup-compatibility/2006" xmlns:r="http://schemas.openxmlformats.org/officeDocument/2006/relationships" xmlns:w="http://schemas.openxmlformats.org/wordprocessingml/2006/main" xmlns:w14="http://schemas.microsoft.com/office/word/2010/wordml" xmlns:w15="http://schemas.microsoft.com/office/word/2012/wordml" xmlns:w16cid="http://schemas.microsoft.com/office/word/2016/wordml/cid" xmlns:w16se="http://schemas.microsoft.com/office/word/2015/wordml/symex" mc:Ignorable="w14 w15 w16se w16cid">
   <w:docDefaults>
     <w:rPrDefault>
       <w:rPr>
-        <w:rFonts w:ascii="Calibri" w:hAnsi="Calibri" w:eastAsia="Calibri" w:cs="" w:asciiTheme="minorHAnsi" w:cstheme="minorBidi" w:eastAsiaTheme="minorHAnsi" w:hAnsiTheme="minorHAnsi"/>
+        <w:rFonts w:asciiTheme="minorHAnsi" w:eastAsiaTheme="minorHAnsi" w:hAnsiTheme="minorHAnsi" w:cstheme="minorBidi"/>
         <w:szCs w:val="22"/>
         <w:lang w:val="nl-NL" w:eastAsia="en-US" w:bidi="ar-SA"/>
       </w:rPr>
     </w:rPrDefault>
-    <w:pPrDefault>
-      <w:pPr/>
-    </w:pPrDefault>
+    <w:pPrDefault/>
   </w:docDefaults>
   <w:latentStyles w:defLockedState="0" w:defUIPriority="99" w:defSemiHidden="0" w:defUnhideWhenUsed="0" w:defQFormat="0" w:count="375">
     <w:lsdException w:name="Normal" w:uiPriority="0" w:qFormat="1"/>
     <w:lsdException w:name="heading 1" w:uiPriority="9" w:qFormat="1"/>
-    <w:lsdException w:name="heading 2" w:uiPriority="9" w:semiHidden="1" w:unhideWhenUsed="1" w:qFormat="1"/>
-    <w:lsdException w:name="heading 3" w:uiPriority="9" w:semiHidden="1" w:unhideWhenUsed="1" w:qFormat="1"/>
-    <w:lsdException w:name="heading 4" w:uiPriority="9" w:semiHidden="1" w:unhideWhenUsed="1" w:qFormat="1"/>
-    <w:lsdException w:name="heading 5" w:uiPriority="9" w:semiHidden="1" w:unhideWhenUsed="1" w:qFormat="1"/>
-    <w:lsdException w:name="heading 6" w:uiPriority="9" w:semiHidden="1" w:unhideWhenUsed="1" w:qFormat="1"/>
-    <w:lsdException w:name="heading 7" w:uiPriority="9" w:semiHidden="1" w:unhideWhenUsed="1" w:qFormat="1"/>
-    <w:lsdException w:name="heading 8" w:uiPriority="9" w:semiHidden="1" w:unhideWhenUsed="1" w:qFormat="1"/>
-    <w:lsdException w:name="heading 9" w:uiPriority="9" w:semiHidden="1" w:unhideWhenUsed="1" w:qFormat="1"/>
+    <w:lsdException w:name="heading 2" w:semiHidden="1" w:uiPriority="9" w:unhideWhenUsed="1" w:qFormat="1"/>
+    <w:lsdException w:name="heading 3" w:semiHidden="1" w:uiPriority="9" w:unhideWhenUsed="1" w:qFormat="1"/>
+    <w:lsdException w:name="heading 4" w:semiHidden="1" w:uiPriority="9" w:unhideWhenUsed="1" w:qFormat="1"/>
+    <w:lsdException w:name="heading 5" w:semiHidden="1" w:uiPriority="9" w:unhideWhenUsed="1" w:qFormat="1"/>
+    <w:lsdException w:name="heading 6" w:semiHidden="1" w:uiPriority="9" w:unhideWhenUsed="1" w:qFormat="1"/>
+    <w:lsdException w:name="heading 7" w:semiHidden="1" w:uiPriority="9" w:unhideWhenUsed="1" w:qFormat="1"/>
+    <w:lsdException w:name="heading 8" w:semiHidden="1" w:uiPriority="9" w:unhideWhenUsed="1" w:qFormat="1"/>
+    <w:lsdException w:name="heading 9" w:semiHidden="1" w:uiPriority="9" w:unhideWhenUsed="1" w:qFormat="1"/>
     <w:lsdException w:name="index 1" w:semiHidden="1" w:unhideWhenUsed="1"/>
     <w:lsdException w:name="index 2" w:semiHidden="1" w:unhideWhenUsed="1"/>
     <w:lsdException w:name="index 3" w:semiHidden="1" w:unhideWhenUsed="1"/>
@@ -439,22 +476,22 @@
     <w:lsdException w:name="index 7" w:semiHidden="1" w:unhideWhenUsed="1"/>
     <w:lsdException w:name="index 8" w:semiHidden="1" w:unhideWhenUsed="1"/>
     <w:lsdException w:name="index 9" w:semiHidden="1" w:unhideWhenUsed="1"/>
-    <w:lsdException w:name="toc 1" w:uiPriority="39" w:semiHidden="1" w:unhideWhenUsed="1"/>
-    <w:lsdException w:name="toc 2" w:uiPriority="39" w:semiHidden="1" w:unhideWhenUsed="1"/>
-    <w:lsdException w:name="toc 3" w:uiPriority="39" w:semiHidden="1" w:unhideWhenUsed="1"/>
-    <w:lsdException w:name="toc 4" w:uiPriority="39" w:semiHidden="1" w:unhideWhenUsed="1"/>
-    <w:lsdException w:name="toc 5" w:uiPriority="39" w:semiHidden="1" w:unhideWhenUsed="1"/>
-    <w:lsdException w:name="toc 6" w:uiPriority="39" w:semiHidden="1" w:unhideWhenUsed="1"/>
-    <w:lsdException w:name="toc 7" w:uiPriority="39" w:semiHidden="1" w:unhideWhenUsed="1"/>
-    <w:lsdException w:name="toc 8" w:uiPriority="39" w:semiHidden="1" w:unhideWhenUsed="1"/>
-    <w:lsdException w:name="toc 9" w:uiPriority="39" w:semiHidden="1" w:unhideWhenUsed="1"/>
+    <w:lsdException w:name="toc 1" w:semiHidden="1" w:uiPriority="39" w:unhideWhenUsed="1"/>
+    <w:lsdException w:name="toc 2" w:semiHidden="1" w:uiPriority="39" w:unhideWhenUsed="1"/>
+    <w:lsdException w:name="toc 3" w:semiHidden="1" w:uiPriority="39" w:unhideWhenUsed="1"/>
+    <w:lsdException w:name="toc 4" w:semiHidden="1" w:uiPriority="39" w:unhideWhenUsed="1"/>
+    <w:lsdException w:name="toc 5" w:semiHidden="1" w:uiPriority="39" w:unhideWhenUsed="1"/>
+    <w:lsdException w:name="toc 6" w:semiHidden="1" w:uiPriority="39" w:unhideWhenUsed="1"/>
+    <w:lsdException w:name="toc 7" w:semiHidden="1" w:uiPriority="39" w:unhideWhenUsed="1"/>
+    <w:lsdException w:name="toc 8" w:semiHidden="1" w:uiPriority="39" w:unhideWhenUsed="1"/>
+    <w:lsdException w:name="toc 9" w:semiHidden="1" w:uiPriority="39" w:unhideWhenUsed="1"/>
     <w:lsdException w:name="Normal Indent" w:semiHidden="1" w:unhideWhenUsed="1"/>
     <w:lsdException w:name="footnote text" w:semiHidden="1" w:unhideWhenUsed="1"/>
     <w:lsdException w:name="annotation text" w:semiHidden="1" w:unhideWhenUsed="1"/>
     <w:lsdException w:name="header" w:semiHidden="1" w:unhideWhenUsed="1"/>
     <w:lsdException w:name="footer" w:semiHidden="1" w:unhideWhenUsed="1"/>
     <w:lsdException w:name="index heading" w:semiHidden="1" w:unhideWhenUsed="1"/>
-    <w:lsdException w:name="caption" w:uiPriority="35" w:semiHidden="1" w:unhideWhenUsed="1" w:qFormat="1"/>
+    <w:lsdException w:name="caption" w:semiHidden="1" w:uiPriority="35" w:unhideWhenUsed="1" w:qFormat="1"/>
     <w:lsdException w:name="table of figures" w:semiHidden="1" w:unhideWhenUsed="1"/>
     <w:lsdException w:name="envelope address" w:semiHidden="1" w:unhideWhenUsed="1"/>
     <w:lsdException w:name="envelope return" w:semiHidden="1" w:unhideWhenUsed="1"/>
@@ -485,7 +522,7 @@
     <w:lsdException w:name="Title" w:uiPriority="10" w:qFormat="1"/>
     <w:lsdException w:name="Closing" w:semiHidden="1" w:unhideWhenUsed="1"/>
     <w:lsdException w:name="Signature" w:semiHidden="1" w:unhideWhenUsed="1"/>
-    <w:lsdException w:name="Default Paragraph Font" w:uiPriority="1" w:semiHidden="1" w:unhideWhenUsed="1"/>
+    <w:lsdException w:name="Default Paragraph Font" w:semiHidden="1" w:uiPriority="1" w:unhideWhenUsed="1"/>
     <w:lsdException w:name="Body Text" w:semiHidden="1" w:unhideWhenUsed="1"/>
     <w:lsdException w:name="Body Text Indent" w:semiHidden="1" w:unhideWhenUsed="1"/>
     <w:lsdException w:name="List Continue" w:semiHidden="1" w:unhideWhenUsed="1"/>
@@ -685,8 +722,8 @@
     <w:lsdException w:name="Subtle Reference" w:uiPriority="31" w:qFormat="1"/>
     <w:lsdException w:name="Intense Reference" w:uiPriority="32" w:qFormat="1"/>
     <w:lsdException w:name="Book Title" w:uiPriority="33" w:qFormat="1"/>
-    <w:lsdException w:name="Bibliography" w:uiPriority="37" w:semiHidden="1" w:unhideWhenUsed="1"/>
-    <w:lsdException w:name="TOC Heading" w:uiPriority="39" w:semiHidden="1" w:unhideWhenUsed="1" w:qFormat="1"/>
+    <w:lsdException w:name="Bibliography" w:semiHidden="1" w:uiPriority="37" w:unhideWhenUsed="1"/>
+    <w:lsdException w:name="TOC Heading" w:semiHidden="1" w:uiPriority="39" w:unhideWhenUsed="1" w:qFormat="1"/>
     <w:lsdException w:name="Plain Table 1" w:uiPriority="41"/>
     <w:lsdException w:name="Plain Table 2" w:uiPriority="42"/>
     <w:lsdException w:name="Plain Table 3" w:uiPriority="43"/>
@@ -796,88 +833,81 @@
     <w:lsdException w:name="Hashtag" w:semiHidden="1" w:unhideWhenUsed="1"/>
     <w:lsdException w:name="Unresolved Mention" w:semiHidden="1" w:unhideWhenUsed="1"/>
   </w:latentStyles>
-  <w:style w:type="paragraph" w:styleId="Normal" w:default="1">
+  <w:style w:type="paragraph" w:default="1" w:styleId="Standaard">
     <w:name w:val="Normal"/>
     <w:qFormat/>
+    <w:rsid w:val="00701306"/>
     <w:pPr>
-      <w:widowControl/>
-      <w:bidi w:val="0"/>
-      <w:spacing w:lineRule="auto" w:line="259" w:before="0" w:after="160"/>
-      <w:jc w:val="left"/>
+      <w:spacing w:after="160" w:line="259" w:lineRule="auto"/>
     </w:pPr>
     <w:rPr>
-      <w:rFonts w:ascii="Calibri" w:hAnsi="Calibri" w:eastAsia="Calibri" w:cs="" w:asciiTheme="minorHAnsi" w:cstheme="minorBidi" w:eastAsiaTheme="minorHAnsi" w:hAnsiTheme="minorHAnsi"/>
-      <w:color w:val="auto"/>
-      <w:kern w:val="0"/>
-      <w:sz w:val="22"/>
-      <w:szCs w:val="22"/>
-      <w:lang w:val="en-GB" w:eastAsia="en-US" w:bidi="ar-SA"/>
-    </w:rPr>
-  </w:style>
-  <w:style w:type="paragraph" w:styleId="Heading1">
-    <w:name w:val="Heading 1"/>
-    <w:basedOn w:val="Normal"/>
+      <w:sz w:val="24"/>
+      <w:lang w:val="en-GB"/>
+    </w:rPr>
+  </w:style>
+  <w:style w:type="paragraph" w:styleId="Kop1">
+    <w:name w:val="heading 1"/>
+    <w:basedOn w:val="Standaard"/>
     <w:link w:val="Kop1Char"/>
     <w:uiPriority w:val="9"/>
     <w:qFormat/>
-    <w:rsid w:val="00022e00"/>
+    <w:rsid w:val="00022E00"/>
     <w:pPr>
-      <w:keepNext w:val="true"/>
+      <w:keepNext/>
       <w:keepLines/>
       <w:spacing w:before="240" w:after="0"/>
       <w:outlineLvl w:val="0"/>
     </w:pPr>
     <w:rPr>
-      <w:rFonts w:ascii="Calibri Light" w:hAnsi="Calibri Light" w:eastAsia="" w:cs="" w:asciiTheme="majorHAnsi" w:cstheme="majorBidi" w:eastAsiaTheme="majorEastAsia" w:hAnsiTheme="majorHAnsi"/>
-      <w:color w:val="2F5496" w:themeColor="accent1" w:themeShade="bf"/>
+      <w:rFonts w:asciiTheme="majorHAnsi" w:eastAsiaTheme="majorEastAsia" w:hAnsiTheme="majorHAnsi" w:cstheme="majorBidi"/>
+      <w:color w:val="2F5496" w:themeColor="accent1" w:themeShade="BF"/>
       <w:sz w:val="32"/>
       <w:szCs w:val="32"/>
     </w:rPr>
   </w:style>
-  <w:style w:type="paragraph" w:styleId="Heading2">
-    <w:name w:val="Heading 2"/>
-    <w:basedOn w:val="Normal"/>
+  <w:style w:type="paragraph" w:styleId="Kop2">
+    <w:name w:val="heading 2"/>
+    <w:basedOn w:val="Standaard"/>
     <w:link w:val="Kop2Char"/>
     <w:uiPriority w:val="9"/>
     <w:unhideWhenUsed/>
     <w:qFormat/>
-    <w:rsid w:val="00022e00"/>
+    <w:rsid w:val="00022E00"/>
     <w:pPr>
-      <w:keepNext w:val="true"/>
+      <w:keepNext/>
       <w:keepLines/>
       <w:spacing w:before="40" w:after="0"/>
       <w:outlineLvl w:val="1"/>
     </w:pPr>
     <w:rPr>
-      <w:rFonts w:ascii="Calibri Light" w:hAnsi="Calibri Light" w:eastAsia="" w:cs="" w:asciiTheme="majorHAnsi" w:cstheme="majorBidi" w:eastAsiaTheme="majorEastAsia" w:hAnsiTheme="majorHAnsi"/>
-      <w:color w:val="2F5496" w:themeColor="accent1" w:themeShade="bf"/>
+      <w:rFonts w:asciiTheme="majorHAnsi" w:eastAsiaTheme="majorEastAsia" w:hAnsiTheme="majorHAnsi" w:cstheme="majorBidi"/>
+      <w:color w:val="2F5496" w:themeColor="accent1" w:themeShade="BF"/>
       <w:sz w:val="26"/>
       <w:szCs w:val="26"/>
     </w:rPr>
   </w:style>
-  <w:style w:type="paragraph" w:styleId="Heading3">
-    <w:name w:val="Heading 3"/>
-    <w:basedOn w:val="Normal"/>
+  <w:style w:type="paragraph" w:styleId="Kop3">
+    <w:name w:val="heading 3"/>
+    <w:basedOn w:val="Standaard"/>
     <w:link w:val="Kop3Char"/>
     <w:uiPriority w:val="9"/>
     <w:unhideWhenUsed/>
     <w:qFormat/>
-    <w:rsid w:val="00491b46"/>
+    <w:rsid w:val="00491B46"/>
     <w:pPr>
-      <w:keepNext w:val="true"/>
+      <w:keepNext/>
       <w:keepLines/>
       <w:spacing w:before="40" w:after="0"/>
       <w:outlineLvl w:val="2"/>
     </w:pPr>
     <w:rPr>
-      <w:rFonts w:ascii="Calibri Light" w:hAnsi="Calibri Light" w:eastAsia="" w:cs="" w:asciiTheme="majorHAnsi" w:cstheme="majorBidi" w:eastAsiaTheme="majorEastAsia" w:hAnsiTheme="majorHAnsi"/>
-      <w:color w:val="1F3763" w:themeColor="accent1" w:themeShade="7f"/>
-      <w:sz w:val="24"/>
+      <w:rFonts w:asciiTheme="majorHAnsi" w:eastAsiaTheme="majorEastAsia" w:hAnsiTheme="majorHAnsi" w:cstheme="majorBidi"/>
+      <w:color w:val="1F3763" w:themeColor="accent1" w:themeShade="7F"/>
       <w:szCs w:val="24"/>
     </w:rPr>
   </w:style>
-  <w:style w:type="paragraph" w:styleId="Heading4">
-    <w:name w:val="Heading 4"/>
+  <w:style w:type="paragraph" w:styleId="Kop4">
+    <w:name w:val="heading 4"/>
     <w:basedOn w:val="Heading"/>
     <w:qFormat/>
     <w:pPr>
@@ -885,7 +915,7 @@
         <w:ilvl w:val="3"/>
         <w:numId w:val="1"/>
       </w:numPr>
-      <w:spacing w:before="120" w:after="120"/>
+      <w:spacing w:before="120"/>
       <w:outlineLvl w:val="3"/>
     </w:pPr>
     <w:rPr>
@@ -897,239 +927,30 @@
       <w:szCs w:val="27"/>
     </w:rPr>
   </w:style>
-  <w:style w:type="paragraph" w:styleId="Heading5">
-    <w:name w:val="Heading 5"/>
-    <w:basedOn w:val="Normal"/>
+  <w:style w:type="paragraph" w:styleId="Kop5">
+    <w:name w:val="heading 5"/>
+    <w:basedOn w:val="Standaard"/>
     <w:link w:val="Kop5Char"/>
     <w:uiPriority w:val="9"/>
     <w:unhideWhenUsed/>
     <w:qFormat/>
-    <w:rsid w:val="00b73e83"/>
+    <w:rsid w:val="00B73E83"/>
     <w:pPr>
-      <w:keepNext w:val="true"/>
+      <w:keepNext/>
       <w:keepLines/>
       <w:spacing w:before="40" w:after="0"/>
       <w:outlineLvl w:val="4"/>
     </w:pPr>
     <w:rPr>
-      <w:rFonts w:ascii="Calibri Light" w:hAnsi="Calibri Light" w:eastAsia="" w:cs="" w:asciiTheme="majorHAnsi" w:cstheme="majorBidi" w:eastAsiaTheme="majorEastAsia" w:hAnsiTheme="majorHAnsi"/>
-      <w:color w:val="2F5496" w:themeColor="accent1" w:themeShade="bf"/>
-    </w:rPr>
-  </w:style>
-  <w:style w:type="character" w:styleId="DefaultParagraphFont" w:default="1">
+      <w:rFonts w:asciiTheme="majorHAnsi" w:eastAsiaTheme="majorEastAsia" w:hAnsiTheme="majorHAnsi" w:cstheme="majorBidi"/>
+      <w:color w:val="2F5496" w:themeColor="accent1" w:themeShade="BF"/>
+    </w:rPr>
+  </w:style>
+  <w:style w:type="character" w:default="1" w:styleId="Standaardalinea-lettertype">
     <w:name w:val="Default Paragraph Font"/>
     <w:uiPriority w:val="1"/>
     <w:semiHidden/>
     <w:unhideWhenUsed/>
-    <w:qFormat/>
-    <w:rPr/>
-  </w:style>
-  <w:style w:type="character" w:styleId="Kop1Char" w:customStyle="1">
-    <w:name w:val="Kop 1 Char"/>
-    <w:basedOn w:val="DefaultParagraphFont"/>
-    <w:link w:val="Kop1"/>
-    <w:uiPriority w:val="9"/>
-    <w:qFormat/>
-    <w:rsid w:val="00022e00"/>
-    <w:rPr>
-      <w:rFonts w:ascii="Calibri Light" w:hAnsi="Calibri Light" w:eastAsia="" w:cs="" w:asciiTheme="majorHAnsi" w:cstheme="majorBidi" w:eastAsiaTheme="majorEastAsia" w:hAnsiTheme="majorHAnsi"/>
-      <w:color w:val="2F5496" w:themeColor="accent1" w:themeShade="bf"/>
-      <w:sz w:val="32"/>
-      <w:szCs w:val="32"/>
-      <w:lang w:val="en-GB"/>
-    </w:rPr>
-  </w:style>
-  <w:style w:type="character" w:styleId="Kop2Char" w:customStyle="1">
-    <w:name w:val="Kop 2 Char"/>
-    <w:basedOn w:val="DefaultParagraphFont"/>
-    <w:link w:val="Kop2"/>
-    <w:uiPriority w:val="9"/>
-    <w:qFormat/>
-    <w:rsid w:val="00022e00"/>
-    <w:rPr>
-      <w:rFonts w:ascii="Calibri Light" w:hAnsi="Calibri Light" w:eastAsia="" w:cs="" w:asciiTheme="majorHAnsi" w:cstheme="majorBidi" w:eastAsiaTheme="majorEastAsia" w:hAnsiTheme="majorHAnsi"/>
-      <w:color w:val="2F5496" w:themeColor="accent1" w:themeShade="bf"/>
-      <w:sz w:val="26"/>
-      <w:szCs w:val="26"/>
-      <w:lang w:val="en-GB"/>
-    </w:rPr>
-  </w:style>
-  <w:style w:type="character" w:styleId="Kop3Char" w:customStyle="1">
-    <w:name w:val="Kop 3 Char"/>
-    <w:basedOn w:val="DefaultParagraphFont"/>
-    <w:link w:val="Kop3"/>
-    <w:uiPriority w:val="9"/>
-    <w:qFormat/>
-    <w:rsid w:val="00491b46"/>
-    <w:rPr>
-      <w:rFonts w:ascii="Calibri Light" w:hAnsi="Calibri Light" w:eastAsia="" w:cs="" w:asciiTheme="majorHAnsi" w:cstheme="majorBidi" w:eastAsiaTheme="majorEastAsia" w:hAnsiTheme="majorHAnsi"/>
-      <w:color w:val="1F3763" w:themeColor="accent1" w:themeShade="7f"/>
-      <w:sz w:val="24"/>
-      <w:szCs w:val="24"/>
-      <w:lang w:val="en-GB"/>
-    </w:rPr>
-  </w:style>
-  <w:style w:type="character" w:styleId="BallontekstChar" w:customStyle="1">
-    <w:name w:val="Ballontekst Char"/>
-    <w:basedOn w:val="DefaultParagraphFont"/>
-    <w:link w:val="Ballontekst"/>
-    <w:uiPriority w:val="99"/>
-    <w:semiHidden/>
-    <w:qFormat/>
-    <w:rsid w:val="00b43b15"/>
-    <w:rPr>
-      <w:rFonts w:ascii="Segoe UI" w:hAnsi="Segoe UI" w:cs="Segoe UI"/>
-      <w:sz w:val="18"/>
-      <w:szCs w:val="18"/>
-      <w:lang w:val="en-GB"/>
-    </w:rPr>
-  </w:style>
-  <w:style w:type="character" w:styleId="Bullets" w:customStyle="1">
-    <w:name w:val="Bullets"/>
-    <w:qFormat/>
-    <w:rPr>
-      <w:rFonts w:ascii="OpenSymbol" w:hAnsi="OpenSymbol" w:eastAsia="OpenSymbol" w:cs="OpenSymbol"/>
-    </w:rPr>
-  </w:style>
-  <w:style w:type="character" w:styleId="Kop5Char" w:customStyle="1">
-    <w:name w:val="Kop 5 Char"/>
-    <w:basedOn w:val="DefaultParagraphFont"/>
-    <w:link w:val="Kop5"/>
-    <w:uiPriority w:val="9"/>
-    <w:qFormat/>
-    <w:rsid w:val="00b73e83"/>
-    <w:rPr>
-      <w:rFonts w:ascii="Calibri Light" w:hAnsi="Calibri Light" w:eastAsia="" w:cs="" w:asciiTheme="majorHAnsi" w:cstheme="majorBidi" w:eastAsiaTheme="majorEastAsia" w:hAnsiTheme="majorHAnsi"/>
-      <w:color w:val="2F5496" w:themeColor="accent1" w:themeShade="bf"/>
-      <w:sz w:val="22"/>
-      <w:lang w:val="en-GB"/>
-    </w:rPr>
-  </w:style>
-  <w:style w:type="paragraph" w:styleId="Heading" w:customStyle="1">
-    <w:name w:val="Heading"/>
-    <w:basedOn w:val="Normal"/>
-    <w:next w:val="TextBody"/>
-    <w:qFormat/>
-    <w:pPr>
-      <w:keepNext w:val="true"/>
-      <w:spacing w:before="240" w:after="120"/>
-    </w:pPr>
-    <w:rPr>
-      <w:rFonts w:ascii="Liberation Sans" w:hAnsi="Liberation Sans" w:eastAsia="AR PL SungtiL GB" w:cs="Lohit Devanagari"/>
-      <w:sz w:val="28"/>
-      <w:szCs w:val="28"/>
-    </w:rPr>
-  </w:style>
-  <w:style w:type="paragraph" w:styleId="TextBody">
-    <w:name w:val="Body Text"/>
-    <w:basedOn w:val="Normal"/>
-    <w:pPr>
-      <w:spacing w:lineRule="auto" w:line="276" w:before="0" w:after="140"/>
-    </w:pPr>
-    <w:rPr/>
-  </w:style>
-  <w:style w:type="paragraph" w:styleId="List">
-    <w:name w:val="List"/>
-    <w:basedOn w:val="TextBody"/>
-    <w:pPr/>
-    <w:rPr>
-      <w:rFonts w:cs="Lohit Devanagari"/>
-    </w:rPr>
-  </w:style>
-  <w:style w:type="paragraph" w:styleId="Caption">
-    <w:name w:val="Caption"/>
-    <w:basedOn w:val="Normal"/>
-    <w:qFormat/>
-    <w:pPr>
-      <w:suppressLineNumbers/>
-      <w:spacing w:before="120" w:after="120"/>
-    </w:pPr>
-    <w:rPr>
-      <w:rFonts w:cs="Lohit Devanagari"/>
-      <w:i/>
-      <w:iCs/>
-      <w:sz w:val="24"/>
-      <w:szCs w:val="24"/>
-    </w:rPr>
-  </w:style>
-  <w:style w:type="paragraph" w:styleId="Index" w:customStyle="1">
-    <w:name w:val="Index"/>
-    <w:basedOn w:val="Normal"/>
-    <w:qFormat/>
-    <w:pPr>
-      <w:suppressLineNumbers/>
-    </w:pPr>
-    <w:rPr>
-      <w:rFonts w:cs="Lohit Devanagari"/>
-    </w:rPr>
-  </w:style>
-  <w:style w:type="paragraph" w:styleId="Caption1">
-    <w:name w:val="caption"/>
-    <w:basedOn w:val="Normal"/>
-    <w:qFormat/>
-    <w:pPr>
-      <w:suppressLineNumbers/>
-      <w:spacing w:before="120" w:after="120"/>
-    </w:pPr>
-    <w:rPr>
-      <w:rFonts w:cs="Lohit Devanagari"/>
-      <w:i/>
-      <w:iCs/>
-      <w:sz w:val="24"/>
-      <w:szCs w:val="24"/>
-    </w:rPr>
-  </w:style>
-  <w:style w:type="paragraph" w:styleId="BalloonText">
-    <w:name w:val="Balloon Text"/>
-    <w:basedOn w:val="Normal"/>
-    <w:link w:val="BallontekstChar"/>
-    <w:uiPriority w:val="99"/>
-    <w:semiHidden/>
-    <w:unhideWhenUsed/>
-    <w:qFormat/>
-    <w:rsid w:val="00b43b15"/>
-    <w:pPr>
-      <w:spacing w:lineRule="auto" w:line="240" w:before="0" w:after="0"/>
-    </w:pPr>
-    <w:rPr>
-      <w:rFonts w:ascii="Segoe UI" w:hAnsi="Segoe UI" w:cs="Segoe UI"/>
-      <w:sz w:val="18"/>
-      <w:szCs w:val="18"/>
-    </w:rPr>
-  </w:style>
-  <w:style w:type="paragraph" w:styleId="Subtitle">
-    <w:name w:val="Subtitle"/>
-    <w:basedOn w:val="Heading"/>
-    <w:qFormat/>
-    <w:pPr>
-      <w:spacing w:before="60" w:after="120"/>
-      <w:jc w:val="center"/>
-    </w:pPr>
-    <w:rPr>
-      <w:sz w:val="36"/>
-      <w:szCs w:val="36"/>
-    </w:rPr>
-  </w:style>
-  <w:style w:type="paragraph" w:styleId="Title">
-    <w:name w:val="Title"/>
-    <w:basedOn w:val="Heading"/>
-    <w:qFormat/>
-    <w:pPr>
-      <w:jc w:val="center"/>
-    </w:pPr>
-    <w:rPr>
-      <w:b/>
-      <w:bCs/>
-      <w:sz w:val="56"/>
-      <w:szCs w:val="56"/>
-    </w:rPr>
-  </w:style>
-  <w:style w:type="numbering" w:styleId="NoList" w:default="1">
-    <w:name w:val="No List"/>
-    <w:uiPriority w:val="99"/>
-    <w:semiHidden/>
-    <w:unhideWhenUsed/>
-    <w:qFormat/>
   </w:style>
   <w:style w:type="table" w:default="1" w:styleId="Standaardtabel">
     <w:name w:val="Normal Table"/>
@@ -1145,6 +966,203 @@
         <w:right w:w="108" w:type="dxa"/>
       </w:tblCellMar>
     </w:tblPr>
+  </w:style>
+  <w:style w:type="numbering" w:default="1" w:styleId="Geenlijst">
+    <w:name w:val="No List"/>
+    <w:uiPriority w:val="99"/>
+    <w:semiHidden/>
+    <w:unhideWhenUsed/>
+  </w:style>
+  <w:style w:type="character" w:customStyle="1" w:styleId="Kop1Char">
+    <w:name w:val="Kop 1 Char"/>
+    <w:basedOn w:val="Standaardalinea-lettertype"/>
+    <w:link w:val="Kop1"/>
+    <w:uiPriority w:val="9"/>
+    <w:qFormat/>
+    <w:rsid w:val="00022E00"/>
+    <w:rPr>
+      <w:rFonts w:asciiTheme="majorHAnsi" w:eastAsiaTheme="majorEastAsia" w:hAnsiTheme="majorHAnsi" w:cstheme="majorBidi"/>
+      <w:color w:val="2F5496" w:themeColor="accent1" w:themeShade="BF"/>
+      <w:sz w:val="32"/>
+      <w:szCs w:val="32"/>
+      <w:lang w:val="en-GB"/>
+    </w:rPr>
+  </w:style>
+  <w:style w:type="character" w:customStyle="1" w:styleId="Kop2Char">
+    <w:name w:val="Kop 2 Char"/>
+    <w:basedOn w:val="Standaardalinea-lettertype"/>
+    <w:link w:val="Kop2"/>
+    <w:uiPriority w:val="9"/>
+    <w:qFormat/>
+    <w:rsid w:val="00022E00"/>
+    <w:rPr>
+      <w:rFonts w:asciiTheme="majorHAnsi" w:eastAsiaTheme="majorEastAsia" w:hAnsiTheme="majorHAnsi" w:cstheme="majorBidi"/>
+      <w:color w:val="2F5496" w:themeColor="accent1" w:themeShade="BF"/>
+      <w:sz w:val="26"/>
+      <w:szCs w:val="26"/>
+      <w:lang w:val="en-GB"/>
+    </w:rPr>
+  </w:style>
+  <w:style w:type="character" w:customStyle="1" w:styleId="Kop3Char">
+    <w:name w:val="Kop 3 Char"/>
+    <w:basedOn w:val="Standaardalinea-lettertype"/>
+    <w:link w:val="Kop3"/>
+    <w:uiPriority w:val="9"/>
+    <w:qFormat/>
+    <w:rsid w:val="00491B46"/>
+    <w:rPr>
+      <w:rFonts w:asciiTheme="majorHAnsi" w:eastAsiaTheme="majorEastAsia" w:hAnsiTheme="majorHAnsi" w:cstheme="majorBidi"/>
+      <w:color w:val="1F3763" w:themeColor="accent1" w:themeShade="7F"/>
+      <w:sz w:val="24"/>
+      <w:szCs w:val="24"/>
+      <w:lang w:val="en-GB"/>
+    </w:rPr>
+  </w:style>
+  <w:style w:type="character" w:customStyle="1" w:styleId="BallontekstChar">
+    <w:name w:val="Ballontekst Char"/>
+    <w:basedOn w:val="Standaardalinea-lettertype"/>
+    <w:link w:val="Ballontekst"/>
+    <w:uiPriority w:val="99"/>
+    <w:semiHidden/>
+    <w:qFormat/>
+    <w:rsid w:val="00B43B15"/>
+    <w:rPr>
+      <w:rFonts w:ascii="Segoe UI" w:hAnsi="Segoe UI" w:cs="Segoe UI"/>
+      <w:sz w:val="18"/>
+      <w:szCs w:val="18"/>
+      <w:lang w:val="en-GB"/>
+    </w:rPr>
+  </w:style>
+  <w:style w:type="character" w:customStyle="1" w:styleId="Bullets">
+    <w:name w:val="Bullets"/>
+    <w:qFormat/>
+    <w:rPr>
+      <w:rFonts w:ascii="OpenSymbol" w:eastAsia="OpenSymbol" w:hAnsi="OpenSymbol" w:cs="OpenSymbol"/>
+    </w:rPr>
+  </w:style>
+  <w:style w:type="character" w:customStyle="1" w:styleId="Kop5Char">
+    <w:name w:val="Kop 5 Char"/>
+    <w:basedOn w:val="Standaardalinea-lettertype"/>
+    <w:link w:val="Kop5"/>
+    <w:uiPriority w:val="9"/>
+    <w:qFormat/>
+    <w:rsid w:val="00B73E83"/>
+    <w:rPr>
+      <w:rFonts w:asciiTheme="majorHAnsi" w:eastAsiaTheme="majorEastAsia" w:hAnsiTheme="majorHAnsi" w:cstheme="majorBidi"/>
+      <w:color w:val="2F5496" w:themeColor="accent1" w:themeShade="BF"/>
+      <w:sz w:val="22"/>
+      <w:lang w:val="en-GB"/>
+    </w:rPr>
+  </w:style>
+  <w:style w:type="paragraph" w:customStyle="1" w:styleId="Heading">
+    <w:name w:val="Heading"/>
+    <w:basedOn w:val="Standaard"/>
+    <w:next w:val="Plattetekst"/>
+    <w:qFormat/>
+    <w:pPr>
+      <w:keepNext/>
+      <w:spacing w:before="240" w:after="120"/>
+    </w:pPr>
+    <w:rPr>
+      <w:rFonts w:ascii="Liberation Sans" w:eastAsia="AR PL SungtiL GB" w:hAnsi="Liberation Sans" w:cs="Lohit Devanagari"/>
+      <w:sz w:val="28"/>
+      <w:szCs w:val="28"/>
+    </w:rPr>
+  </w:style>
+  <w:style w:type="paragraph" w:styleId="Plattetekst">
+    <w:name w:val="Body Text"/>
+    <w:basedOn w:val="Standaard"/>
+    <w:pPr>
+      <w:spacing w:after="140" w:line="276" w:lineRule="auto"/>
+    </w:pPr>
+  </w:style>
+  <w:style w:type="paragraph" w:styleId="Lijst">
+    <w:name w:val="List"/>
+    <w:basedOn w:val="Plattetekst"/>
+    <w:rPr>
+      <w:rFonts w:cs="Lohit Devanagari"/>
+    </w:rPr>
+  </w:style>
+  <w:style w:type="paragraph" w:styleId="Bijschrift">
+    <w:name w:val="caption"/>
+    <w:basedOn w:val="Standaard"/>
+    <w:qFormat/>
+    <w:pPr>
+      <w:suppressLineNumbers/>
+      <w:spacing w:before="120" w:after="120"/>
+    </w:pPr>
+    <w:rPr>
+      <w:rFonts w:cs="Lohit Devanagari"/>
+      <w:i/>
+      <w:iCs/>
+      <w:szCs w:val="24"/>
+    </w:rPr>
+  </w:style>
+  <w:style w:type="paragraph" w:customStyle="1" w:styleId="Index">
+    <w:name w:val="Index"/>
+    <w:basedOn w:val="Standaard"/>
+    <w:qFormat/>
+    <w:pPr>
+      <w:suppressLineNumbers/>
+    </w:pPr>
+    <w:rPr>
+      <w:rFonts w:cs="Lohit Devanagari"/>
+    </w:rPr>
+  </w:style>
+  <w:style w:type="paragraph" w:styleId="Ballontekst">
+    <w:name w:val="Balloon Text"/>
+    <w:basedOn w:val="Standaard"/>
+    <w:link w:val="BallontekstChar"/>
+    <w:uiPriority w:val="99"/>
+    <w:semiHidden/>
+    <w:unhideWhenUsed/>
+    <w:qFormat/>
+    <w:rsid w:val="00B43B15"/>
+    <w:pPr>
+      <w:spacing w:after="0" w:line="240" w:lineRule="auto"/>
+    </w:pPr>
+    <w:rPr>
+      <w:rFonts w:ascii="Segoe UI" w:hAnsi="Segoe UI" w:cs="Segoe UI"/>
+      <w:sz w:val="18"/>
+      <w:szCs w:val="18"/>
+    </w:rPr>
+  </w:style>
+  <w:style w:type="paragraph" w:styleId="Ondertitel">
+    <w:name w:val="Subtitle"/>
+    <w:basedOn w:val="Heading"/>
+    <w:qFormat/>
+    <w:pPr>
+      <w:spacing w:before="60"/>
+      <w:jc w:val="center"/>
+    </w:pPr>
+    <w:rPr>
+      <w:sz w:val="36"/>
+      <w:szCs w:val="36"/>
+    </w:rPr>
+  </w:style>
+  <w:style w:type="paragraph" w:styleId="Titel">
+    <w:name w:val="Title"/>
+    <w:basedOn w:val="Heading"/>
+    <w:qFormat/>
+    <w:pPr>
+      <w:jc w:val="center"/>
+    </w:pPr>
+    <w:rPr>
+      <w:b/>
+      <w:bCs/>
+      <w:sz w:val="56"/>
+      <w:szCs w:val="56"/>
+    </w:rPr>
+  </w:style>
+  <w:style w:type="character" w:customStyle="1" w:styleId="mord">
+    <w:name w:val="mord"/>
+    <w:basedOn w:val="Standaardalinea-lettertype"/>
+    <w:rsid w:val="00C44ABE"/>
+  </w:style>
+  <w:style w:type="character" w:customStyle="1" w:styleId="delimsizing">
+    <w:name w:val="delimsizing"/>
+    <w:basedOn w:val="Standaardalinea-lettertype"/>
+    <w:rsid w:val="00C44ABE"/>
   </w:style>
 </w:styles>
 </file>

</xml_diff>